<commit_message>
Update Interview Task - Part 1.docx
minor change to test everythign is fine
</commit_message>
<xml_diff>
--- a/Interview Task - Part 1.docx
+++ b/Interview Task - Part 1.docx
@@ -199,8 +199,10 @@
         <w:t xml:space="preserve">, Firefox Version </w:t>
       </w:r>
       <w:r>
-        <w:t>63.0.1 (64-bit)</w:t>
+        <w:t>63.0.1 - 64-bit</w:t>
       </w:r>
+      <w:bookmarkStart w:id="0" w:name="_GoBack"/>
+      <w:bookmarkEnd w:id="0"/>
     </w:p>
     <w:p>
       <w:pPr>
@@ -1601,12 +1603,7 @@
               <w:t>. Booking details lose their formatting when the user resizes the window</w:t>
             </w:r>
             <w:r>
-              <w:t xml:space="preserve"> to an extent that the fields are una</w:t>
-            </w:r>
-            <w:bookmarkStart w:id="0" w:name="_GoBack"/>
-            <w:bookmarkEnd w:id="0"/>
-            <w:r>
-              <w:t>ble to be fit in horizontally.</w:t>
+              <w:t xml:space="preserve"> to an extent that the fields are unable to be fit in horizontally.</w:t>
             </w:r>
           </w:p>
           <w:p>
@@ -2529,13 +2526,7 @@
               <w:jc w:val="left"/>
             </w:pPr>
             <w:r>
-              <w:t>E</w:t>
-            </w:r>
-            <w:r>
-              <w:t>nter all details correctly but enter an Alphabet like “A” in the Price field</w:t>
-            </w:r>
-            <w:r>
-              <w:t xml:space="preserve">. The only visual feedback of the error is that the newly entered data is not cleared. </w:t>
+              <w:t xml:space="preserve">Enter all details correctly but enter an Alphabet like “A” in the Price field. The only visual feedback of the error is that the newly entered data is not cleared. </w:t>
             </w:r>
             <w:r>
               <w:t>See Image A</w:t>
@@ -4348,7 +4339,7 @@
   <w:style w:type="paragraph" w:default="1" w:styleId="Normal">
     <w:name w:val="Normal"/>
     <w:qFormat/>
-    <w:rsid w:val="00370193"/>
+    <w:rsid w:val="00691B37"/>
     <w:pPr>
       <w:jc w:val="both"/>
     </w:pPr>
@@ -4358,7 +4349,7 @@
     <w:basedOn w:val="Normal"/>
     <w:next w:val="Normal"/>
     <w:qFormat/>
-    <w:rsid w:val="00370193"/>
+    <w:rsid w:val="00691B37"/>
     <w:pPr>
       <w:keepNext/>
       <w:outlineLvl w:val="0"/>
@@ -4378,7 +4369,7 @@
     <w:next w:val="Normal"/>
     <w:link w:val="Heading2Char"/>
     <w:qFormat/>
-    <w:rsid w:val="00370193"/>
+    <w:rsid w:val="00691B37"/>
     <w:pPr>
       <w:keepNext/>
       <w:pBdr>
@@ -4401,7 +4392,7 @@
     <w:basedOn w:val="Normal"/>
     <w:next w:val="Normal"/>
     <w:qFormat/>
-    <w:rsid w:val="00370193"/>
+    <w:rsid w:val="00691B37"/>
     <w:pPr>
       <w:keepNext/>
       <w:outlineLvl w:val="2"/>
@@ -4419,7 +4410,7 @@
     <w:uiPriority w:val="1"/>
     <w:semiHidden/>
     <w:unhideWhenUsed/>
-    <w:rsid w:val="00370193"/>
+    <w:rsid w:val="00691B37"/>
   </w:style>
   <w:style w:type="table" w:default="1" w:styleId="TableNormal">
     <w:name w:val="Normal Table"/>
@@ -4441,7 +4432,7 @@
     <w:uiPriority w:val="99"/>
     <w:semiHidden/>
     <w:unhideWhenUsed/>
-    <w:rsid w:val="00370193"/>
+    <w:rsid w:val="00691B37"/>
   </w:style>
   <w:style w:type="paragraph" w:styleId="TOC3">
     <w:name w:val="toc 3"/>
@@ -4450,7 +4441,7 @@
     <w:autoRedefine/>
     <w:uiPriority w:val="39"/>
     <w:locked/>
-    <w:rsid w:val="00370193"/>
+    <w:rsid w:val="00691B37"/>
     <w:pPr>
       <w:ind w:left="220"/>
       <w:jc w:val="left"/>
@@ -4464,7 +4455,7 @@
   <w:style w:type="character" w:styleId="Hyperlink">
     <w:name w:val="Hyperlink"/>
     <w:uiPriority w:val="99"/>
-    <w:rsid w:val="00370193"/>
+    <w:rsid w:val="00691B37"/>
     <w:rPr>
       <w:rFonts w:ascii="Calibri" w:hAnsi="Calibri"/>
       <w:color w:val="0000FF"/>
@@ -4477,7 +4468,7 @@
     <w:basedOn w:val="Normal"/>
     <w:semiHidden/>
     <w:locked/>
-    <w:rsid w:val="00370193"/>
+    <w:rsid w:val="00691B37"/>
     <w:pPr>
       <w:tabs>
         <w:tab w:val="center" w:pos="4320"/>
@@ -4490,7 +4481,7 @@
     <w:basedOn w:val="Normal"/>
     <w:semiHidden/>
     <w:locked/>
-    <w:rsid w:val="00370193"/>
+    <w:rsid w:val="00691B37"/>
     <w:pPr>
       <w:tabs>
         <w:tab w:val="center" w:pos="4320"/>
@@ -4503,7 +4494,7 @@
     <w:basedOn w:val="Normal"/>
     <w:semiHidden/>
     <w:locked/>
-    <w:rsid w:val="00370193"/>
+    <w:rsid w:val="00691B37"/>
     <w:rPr>
       <w:rFonts w:cs="Tahoma"/>
       <w:sz w:val="16"/>
@@ -4517,7 +4508,7 @@
     <w:autoRedefine/>
     <w:uiPriority w:val="39"/>
     <w:locked/>
-    <w:rsid w:val="00370193"/>
+    <w:rsid w:val="00691B37"/>
     <w:pPr>
       <w:jc w:val="left"/>
     </w:pPr>
@@ -4535,7 +4526,7 @@
     <w:autoRedefine/>
     <w:uiPriority w:val="39"/>
     <w:locked/>
-    <w:rsid w:val="00370193"/>
+    <w:rsid w:val="00691B37"/>
     <w:pPr>
       <w:spacing w:before="240" w:after="120"/>
       <w:jc w:val="left"/>
@@ -4551,7 +4542,7 @@
     <w:basedOn w:val="Normal"/>
     <w:semiHidden/>
     <w:locked/>
-    <w:rsid w:val="00370193"/>
+    <w:rsid w:val="00691B37"/>
     <w:rPr>
       <w:rFonts w:ascii="Courier New" w:hAnsi="Courier New" w:cs="Courier New"/>
       <w:szCs w:val="20"/>
@@ -4560,7 +4551,7 @@
   <w:style w:type="numbering" w:customStyle="1" w:styleId="Bulleted">
     <w:name w:val="Bulleted (*)"/>
     <w:basedOn w:val="NoList"/>
-    <w:rsid w:val="00370193"/>
+    <w:rsid w:val="00691B37"/>
     <w:pPr>
       <w:numPr>
         <w:numId w:val="1"/>
@@ -4570,7 +4561,7 @@
   <w:style w:type="paragraph" w:customStyle="1" w:styleId="FooterText">
     <w:name w:val="Footer Text"/>
     <w:basedOn w:val="Normal"/>
-    <w:rsid w:val="00370193"/>
+    <w:rsid w:val="00691B37"/>
     <w:pPr>
       <w:pBdr>
         <w:top w:val="single" w:sz="4" w:space="1" w:color="999999"/>
@@ -4589,7 +4580,7 @@
     <w:name w:val="Bold Normal"/>
     <w:basedOn w:val="Normal"/>
     <w:link w:val="BoldNormalChar"/>
-    <w:rsid w:val="00370193"/>
+    <w:rsid w:val="00691B37"/>
     <w:rPr>
       <w:b/>
     </w:rPr>
@@ -4597,7 +4588,7 @@
   <w:style w:type="character" w:customStyle="1" w:styleId="BoldNormalChar">
     <w:name w:val="Bold Normal Char"/>
     <w:link w:val="BoldNormal"/>
-    <w:rsid w:val="00370193"/>
+    <w:rsid w:val="00691B37"/>
     <w:rPr>
       <w:b/>
     </w:rPr>
@@ -4606,7 +4597,7 @@
     <w:name w:val="List Paragraph"/>
     <w:basedOn w:val="Normal"/>
     <w:uiPriority w:val="34"/>
-    <w:rsid w:val="00370193"/>
+    <w:rsid w:val="00691B37"/>
     <w:pPr>
       <w:ind w:left="720"/>
       <w:jc w:val="left"/>
@@ -4619,7 +4610,7 @@
   <w:style w:type="paragraph" w:customStyle="1" w:styleId="Normal1indent">
     <w:name w:val="Normal (1 indent)"/>
     <w:basedOn w:val="Normal"/>
-    <w:rsid w:val="00370193"/>
+    <w:rsid w:val="00691B37"/>
     <w:pPr>
       <w:ind w:left="360"/>
     </w:pPr>
@@ -4627,7 +4618,7 @@
   <w:style w:type="paragraph" w:customStyle="1" w:styleId="Normal2indent">
     <w:name w:val="Normal (2 indent)"/>
     <w:basedOn w:val="Normal"/>
-    <w:rsid w:val="00370193"/>
+    <w:rsid w:val="00691B37"/>
     <w:pPr>
       <w:ind w:left="720"/>
     </w:pPr>
@@ -4635,7 +4626,7 @@
   <w:style w:type="paragraph" w:customStyle="1" w:styleId="Normalandrightindent">
     <w:name w:val="Normal (and right indent)"/>
     <w:basedOn w:val="Normal"/>
-    <w:rsid w:val="00370193"/>
+    <w:rsid w:val="00691B37"/>
     <w:pPr>
       <w:ind w:right="2268"/>
     </w:pPr>
@@ -4643,7 +4634,7 @@
   <w:style w:type="paragraph" w:customStyle="1" w:styleId="NumberedList">
     <w:name w:val="Numbered List"/>
     <w:basedOn w:val="Normal"/>
-    <w:rsid w:val="00370193"/>
+    <w:rsid w:val="00691B37"/>
     <w:pPr>
       <w:numPr>
         <w:numId w:val="2"/>
@@ -4656,7 +4647,7 @@
     <w:uiPriority w:val="99"/>
     <w:unhideWhenUsed/>
     <w:locked/>
-    <w:rsid w:val="00370193"/>
+    <w:rsid w:val="00691B37"/>
     <w:pPr>
       <w:spacing w:before="100" w:beforeAutospacing="1" w:after="100" w:afterAutospacing="1"/>
       <w:jc w:val="left"/>
@@ -4672,7 +4663,7 @@
   <w:style w:type="character" w:customStyle="1" w:styleId="Heading2Char">
     <w:name w:val="Heading 2 Char"/>
     <w:link w:val="Heading2"/>
-    <w:rsid w:val="00370193"/>
+    <w:rsid w:val="00691B37"/>
     <w:rPr>
       <w:rFonts w:cs="Arial"/>
       <w:b/>
@@ -4685,7 +4676,7 @@
   <w:style w:type="character" w:styleId="Emphasis">
     <w:name w:val="Emphasis"/>
     <w:locked/>
-    <w:rsid w:val="00370193"/>
+    <w:rsid w:val="00691B37"/>
     <w:rPr>
       <w:i/>
       <w:iCs/>
@@ -4698,7 +4689,7 @@
     <w:uiPriority w:val="39"/>
     <w:semiHidden/>
     <w:unhideWhenUsed/>
-    <w:rsid w:val="00370193"/>
+    <w:rsid w:val="00691B37"/>
     <w:pPr>
       <w:keepLines/>
       <w:spacing w:before="240" w:after="240"/>
@@ -4716,7 +4707,7 @@
     <w:next w:val="Normal"/>
     <w:autoRedefine/>
     <w:locked/>
-    <w:rsid w:val="00370193"/>
+    <w:rsid w:val="00691B37"/>
     <w:pPr>
       <w:ind w:left="440"/>
       <w:jc w:val="left"/>
@@ -4733,7 +4724,7 @@
     <w:next w:val="Normal"/>
     <w:autoRedefine/>
     <w:locked/>
-    <w:rsid w:val="00370193"/>
+    <w:rsid w:val="00691B37"/>
     <w:pPr>
       <w:ind w:left="660"/>
       <w:jc w:val="left"/>
@@ -4750,7 +4741,7 @@
     <w:next w:val="Normal"/>
     <w:autoRedefine/>
     <w:locked/>
-    <w:rsid w:val="00370193"/>
+    <w:rsid w:val="00691B37"/>
     <w:pPr>
       <w:ind w:left="880"/>
       <w:jc w:val="left"/>
@@ -4767,7 +4758,7 @@
     <w:next w:val="Normal"/>
     <w:autoRedefine/>
     <w:locked/>
-    <w:rsid w:val="00370193"/>
+    <w:rsid w:val="00691B37"/>
     <w:pPr>
       <w:ind w:left="1100"/>
       <w:jc w:val="left"/>
@@ -4784,7 +4775,7 @@
     <w:next w:val="Normal"/>
     <w:autoRedefine/>
     <w:locked/>
-    <w:rsid w:val="00370193"/>
+    <w:rsid w:val="00691B37"/>
     <w:pPr>
       <w:ind w:left="1320"/>
       <w:jc w:val="left"/>
@@ -4801,7 +4792,7 @@
     <w:next w:val="Normal"/>
     <w:autoRedefine/>
     <w:locked/>
-    <w:rsid w:val="00370193"/>
+    <w:rsid w:val="00691B37"/>
     <w:pPr>
       <w:ind w:left="1540"/>
       <w:jc w:val="left"/>
@@ -4816,7 +4807,7 @@
     <w:name w:val="Colorful Grid Accent 6"/>
     <w:basedOn w:val="TableNormal"/>
     <w:uiPriority w:val="73"/>
-    <w:rsid w:val="00370193"/>
+    <w:rsid w:val="00691B37"/>
     <w:rPr>
       <w:color w:val="000000" w:themeColor="text1"/>
     </w:rPr>
@@ -4886,7 +4877,7 @@
     <w:name w:val="Medium List 2 Accent 1"/>
     <w:basedOn w:val="TableNormal"/>
     <w:uiPriority w:val="66"/>
-    <w:rsid w:val="00370193"/>
+    <w:rsid w:val="00691B37"/>
     <w:rPr>
       <w:rFonts w:asciiTheme="majorHAnsi" w:eastAsiaTheme="majorEastAsia" w:hAnsiTheme="majorHAnsi" w:cstheme="majorBidi"/>
       <w:color w:val="000000" w:themeColor="text1"/>
@@ -5004,7 +4995,7 @@
     <w:name w:val="Strong"/>
     <w:basedOn w:val="DefaultParagraphFont"/>
     <w:locked/>
-    <w:rsid w:val="00370193"/>
+    <w:rsid w:val="00691B37"/>
     <w:rPr>
       <w:b/>
       <w:bCs/>
@@ -5015,7 +5006,7 @@
     <w:hidden/>
     <w:uiPriority w:val="99"/>
     <w:semiHidden/>
-    <w:rsid w:val="00370193"/>
+    <w:rsid w:val="00691B37"/>
     <w:rPr>
       <w:szCs w:val="24"/>
       <w:lang w:eastAsia="en-US"/>
@@ -5026,7 +5017,7 @@
     <w:link w:val="NoSpacingChar"/>
     <w:uiPriority w:val="1"/>
     <w:qFormat/>
-    <w:rsid w:val="00370193"/>
+    <w:rsid w:val="00691B37"/>
     <w:pPr>
       <w:jc w:val="both"/>
     </w:pPr>
@@ -5041,7 +5032,7 @@
     <w:next w:val="Normal"/>
     <w:link w:val="SubtitleChar"/>
     <w:locked/>
-    <w:rsid w:val="00370193"/>
+    <w:rsid w:val="00691B37"/>
     <w:pPr>
       <w:numPr>
         <w:ilvl w:val="1"/>
@@ -5060,7 +5051,7 @@
     <w:name w:val="Subtitle Char"/>
     <w:basedOn w:val="DefaultParagraphFont"/>
     <w:link w:val="Subtitle"/>
-    <w:rsid w:val="00370193"/>
+    <w:rsid w:val="00691B37"/>
     <w:rPr>
       <w:rFonts w:asciiTheme="majorHAnsi" w:eastAsiaTheme="majorEastAsia" w:hAnsiTheme="majorHAnsi" w:cstheme="majorBidi"/>
       <w:i/>
@@ -5074,7 +5065,7 @@
     <w:name w:val="Intense Emphasis"/>
     <w:basedOn w:val="DefaultParagraphFont"/>
     <w:uiPriority w:val="21"/>
-    <w:rsid w:val="00370193"/>
+    <w:rsid w:val="00691B37"/>
     <w:rPr>
       <w:b/>
       <w:bCs/>
@@ -5087,7 +5078,7 @@
     <w:name w:val="Subtle Reference"/>
     <w:basedOn w:val="DefaultParagraphFont"/>
     <w:uiPriority w:val="31"/>
-    <w:rsid w:val="00370193"/>
+    <w:rsid w:val="00691B37"/>
     <w:rPr>
       <w:smallCaps/>
       <w:color w:val="C0504D" w:themeColor="accent2"/>
@@ -5099,7 +5090,7 @@
     <w:basedOn w:val="DefaultParagraphFont"/>
     <w:link w:val="NoSpacing"/>
     <w:uiPriority w:val="1"/>
-    <w:rsid w:val="00370193"/>
+    <w:rsid w:val="00691B37"/>
     <w:rPr>
       <w:szCs w:val="24"/>
       <w:lang w:eastAsia="en-US"/>
@@ -5110,7 +5101,7 @@
     <w:basedOn w:val="Normal"/>
     <w:link w:val="FourthGreenChar"/>
     <w:qFormat/>
-    <w:rsid w:val="00370193"/>
+    <w:rsid w:val="00691B37"/>
     <w:rPr>
       <w:color w:val="8DC63F"/>
     </w:rPr>
@@ -5120,7 +5111,7 @@
     <w:basedOn w:val="Normal"/>
     <w:link w:val="FourthOrangeChar"/>
     <w:qFormat/>
-    <w:rsid w:val="00370193"/>
+    <w:rsid w:val="00691B37"/>
     <w:rPr>
       <w:color w:val="F08B1D"/>
     </w:rPr>
@@ -5129,7 +5120,7 @@
     <w:name w:val="Fourth Green Char"/>
     <w:basedOn w:val="DefaultParagraphFont"/>
     <w:link w:val="FourthGreen"/>
-    <w:rsid w:val="00370193"/>
+    <w:rsid w:val="00691B37"/>
     <w:rPr>
       <w:color w:val="8DC63F"/>
     </w:rPr>
@@ -5139,7 +5130,7 @@
     <w:basedOn w:val="Normal"/>
     <w:link w:val="FourthBlueChar"/>
     <w:qFormat/>
-    <w:rsid w:val="00370193"/>
+    <w:rsid w:val="00691B37"/>
     <w:rPr>
       <w:color w:val="00B6DE"/>
     </w:rPr>
@@ -5148,7 +5139,7 @@
     <w:name w:val="Fourth Orange Char"/>
     <w:basedOn w:val="DefaultParagraphFont"/>
     <w:link w:val="FourthOrange"/>
-    <w:rsid w:val="00370193"/>
+    <w:rsid w:val="00691B37"/>
     <w:rPr>
       <w:color w:val="F08B1D"/>
     </w:rPr>
@@ -5158,7 +5149,7 @@
     <w:basedOn w:val="Normal"/>
     <w:link w:val="FourthRedChar"/>
     <w:qFormat/>
-    <w:rsid w:val="00370193"/>
+    <w:rsid w:val="00691B37"/>
     <w:rPr>
       <w:color w:val="C80850"/>
     </w:rPr>
@@ -5167,7 +5158,7 @@
     <w:name w:val="Fourth Blue Char"/>
     <w:basedOn w:val="DefaultParagraphFont"/>
     <w:link w:val="FourthBlue"/>
-    <w:rsid w:val="00370193"/>
+    <w:rsid w:val="00691B37"/>
     <w:rPr>
       <w:color w:val="00B6DE"/>
     </w:rPr>
@@ -5177,7 +5168,7 @@
     <w:basedOn w:val="Normal"/>
     <w:link w:val="FourthDarkGreyChar"/>
     <w:qFormat/>
-    <w:rsid w:val="00370193"/>
+    <w:rsid w:val="00691B37"/>
     <w:rPr>
       <w:color w:val="717073"/>
     </w:rPr>
@@ -5186,7 +5177,7 @@
     <w:name w:val="Fourth Red Char"/>
     <w:basedOn w:val="DefaultParagraphFont"/>
     <w:link w:val="FourthRed"/>
-    <w:rsid w:val="00370193"/>
+    <w:rsid w:val="00691B37"/>
     <w:rPr>
       <w:color w:val="C80850"/>
     </w:rPr>
@@ -5196,7 +5187,7 @@
     <w:basedOn w:val="Normal"/>
     <w:link w:val="FourthMediumGreyChar"/>
     <w:qFormat/>
-    <w:rsid w:val="00370193"/>
+    <w:rsid w:val="00691B37"/>
     <w:rPr>
       <w:color w:val="AFA9A6"/>
     </w:rPr>
@@ -5205,7 +5196,7 @@
     <w:name w:val="Fourth Dark Grey Char"/>
     <w:basedOn w:val="DefaultParagraphFont"/>
     <w:link w:val="FourthDarkGrey"/>
-    <w:rsid w:val="00370193"/>
+    <w:rsid w:val="00691B37"/>
     <w:rPr>
       <w:color w:val="717073"/>
     </w:rPr>
@@ -5215,7 +5206,7 @@
     <w:basedOn w:val="Normal"/>
     <w:link w:val="FourthLightGreyChar"/>
     <w:qFormat/>
-    <w:rsid w:val="00370193"/>
+    <w:rsid w:val="00691B37"/>
     <w:rPr>
       <w:color w:val="DDDEDD"/>
     </w:rPr>
@@ -5224,7 +5215,7 @@
     <w:name w:val="Fourth Medium Grey Char"/>
     <w:basedOn w:val="DefaultParagraphFont"/>
     <w:link w:val="FourthMediumGrey"/>
-    <w:rsid w:val="00370193"/>
+    <w:rsid w:val="00691B37"/>
     <w:rPr>
       <w:color w:val="AFA9A6"/>
     </w:rPr>
@@ -5233,7 +5224,7 @@
     <w:name w:val="Fourth Light Grey Char"/>
     <w:basedOn w:val="DefaultParagraphFont"/>
     <w:link w:val="FourthLightGrey"/>
-    <w:rsid w:val="00370193"/>
+    <w:rsid w:val="00691B37"/>
     <w:rPr>
       <w:color w:val="DDDEDD"/>
     </w:rPr>
@@ -5243,7 +5234,7 @@
     <w:basedOn w:val="DefaultParagraphFont"/>
     <w:uiPriority w:val="99"/>
     <w:semiHidden/>
-    <w:rsid w:val="00370193"/>
+    <w:rsid w:val="00691B37"/>
     <w:rPr>
       <w:color w:val="808080"/>
     </w:rPr>
@@ -5252,7 +5243,7 @@
     <w:name w:val="Fourth Green Table"/>
     <w:basedOn w:val="TableNormal"/>
     <w:uiPriority w:val="99"/>
-    <w:rsid w:val="00370193"/>
+    <w:rsid w:val="00691B37"/>
     <w:rPr>
       <w:sz w:val="16"/>
     </w:rPr>
@@ -5292,7 +5283,7 @@
     <w:name w:val="Colorful Grid Accent 5"/>
     <w:basedOn w:val="TableNormal"/>
     <w:uiPriority w:val="73"/>
-    <w:rsid w:val="00370193"/>
+    <w:rsid w:val="00691B37"/>
     <w:rPr>
       <w:color w:val="000000" w:themeColor="text1"/>
     </w:rPr>
@@ -5362,7 +5353,7 @@
     <w:name w:val="Colorful Grid Accent 4"/>
     <w:basedOn w:val="TableNormal"/>
     <w:uiPriority w:val="73"/>
-    <w:rsid w:val="00370193"/>
+    <w:rsid w:val="00691B37"/>
     <w:rPr>
       <w:color w:val="000000" w:themeColor="text1"/>
     </w:rPr>
@@ -5431,7 +5422,7 @@
   <w:style w:type="table" w:styleId="TableGrid">
     <w:name w:val="Table Grid"/>
     <w:basedOn w:val="TableNormal"/>
-    <w:rsid w:val="00370193"/>
+    <w:rsid w:val="00691B37"/>
     <w:tblPr>
       <w:tblBorders>
         <w:top w:val="single" w:sz="4" w:space="0" w:color="auto"/>
@@ -5447,7 +5438,7 @@
     <w:name w:val="Fourth Orange Table"/>
     <w:basedOn w:val="FourthGreenTable"/>
     <w:uiPriority w:val="99"/>
-    <w:rsid w:val="00370193"/>
+    <w:rsid w:val="00691B37"/>
     <w:tblPr>
       <w:tblBorders>
         <w:top w:val="single" w:sz="4" w:space="0" w:color="F08B1D"/>
@@ -5478,7 +5469,7 @@
     <w:name w:val="Fourth Blue Table"/>
     <w:basedOn w:val="FourthGreenTable"/>
     <w:uiPriority w:val="99"/>
-    <w:rsid w:val="00370193"/>
+    <w:rsid w:val="00691B37"/>
     <w:tblPr>
       <w:tblBorders>
         <w:top w:val="single" w:sz="4" w:space="0" w:color="00B6DE"/>
@@ -5509,7 +5500,7 @@
     <w:name w:val="Fourth Red Table"/>
     <w:basedOn w:val="TableNormal"/>
     <w:uiPriority w:val="99"/>
-    <w:rsid w:val="00370193"/>
+    <w:rsid w:val="00691B37"/>
     <w:rPr>
       <w:sz w:val="16"/>
     </w:rPr>
@@ -5851,7 +5842,7 @@
 </file>
 
 <file path=customXml/itemProps1.xml><?xml version="1.0" encoding="utf-8"?>
-<ds:datastoreItem xmlns:ds="http://schemas.openxmlformats.org/officeDocument/2006/customXml" ds:itemID="{D56B1054-6DA0-4850-B751-28E302E7F6B0}">
+<ds:datastoreItem xmlns:ds="http://schemas.openxmlformats.org/officeDocument/2006/customXml" ds:itemID="{0C3A8708-11B7-41D9-86C5-74565DC515D7}">
   <ds:schemaRefs>
     <ds:schemaRef ds:uri="http://schemas.openxmlformats.org/officeDocument/2006/bibliography"/>
   </ds:schemaRefs>
@@ -5859,7 +5850,7 @@
 </file>
 
 <file path=customXml/itemProps2.xml><?xml version="1.0" encoding="utf-8"?>
-<ds:datastoreItem xmlns:ds="http://schemas.openxmlformats.org/officeDocument/2006/customXml" ds:itemID="{3043FCFB-A58F-4583-804D-7976B5A3FC2A}">
+<ds:datastoreItem xmlns:ds="http://schemas.openxmlformats.org/officeDocument/2006/customXml" ds:itemID="{77452C8F-3B43-4F09-BEBF-5621E12B8115}">
   <ds:schemaRefs>
     <ds:schemaRef ds:uri="http://schemas.openxmlformats.org/officeDocument/2006/bibliography"/>
   </ds:schemaRefs>
@@ -5867,7 +5858,7 @@
 </file>
 
 <file path=customXml/itemProps3.xml><?xml version="1.0" encoding="utf-8"?>
-<ds:datastoreItem xmlns:ds="http://schemas.openxmlformats.org/officeDocument/2006/customXml" ds:itemID="{3896BD1A-4CFC-4278-BC24-10A239BA0885}">
+<ds:datastoreItem xmlns:ds="http://schemas.openxmlformats.org/officeDocument/2006/customXml" ds:itemID="{5CC65BC4-2F7E-4907-80A2-31DAD8AABAE9}">
   <ds:schemaRefs>
     <ds:schemaRef ds:uri="http://schemas.openxmlformats.org/officeDocument/2006/bibliography"/>
   </ds:schemaRefs>

</xml_diff>